<commit_message>
added lines to CV in docx
</commit_message>
<xml_diff>
--- a/CV/00 current cv.docx
+++ b/CV/00 current cv.docx
@@ -277,7 +277,21 @@
         <w:rPr>
           <w:iCs/>
         </w:rPr>
-        <w:t xml:space="preserve"> 6(34), doi:</w:t>
+        <w:t xml:space="preserve"> 6(34), </w:t>
+      </w:r>
+      <w:proofErr w:type="spellStart"/>
+      <w:r>
+        <w:rPr>
+          <w:iCs/>
+        </w:rPr>
+        <w:t>doi</w:t>
+      </w:r>
+      <w:proofErr w:type="spellEnd"/>
+      <w:r>
+        <w:rPr>
+          <w:iCs/>
+        </w:rPr>
+        <w:t>:</w:t>
       </w:r>
       <w:r>
         <w:t xml:space="preserve"> </w:t>
@@ -307,7 +321,15 @@
         <w:t xml:space="preserve">) </w:t>
       </w:r>
       <w:r>
-        <w:t>Can Streumer simply avoid Supervenience?</w:t>
+        <w:t xml:space="preserve">Can </w:t>
+      </w:r>
+      <w:proofErr w:type="spellStart"/>
+      <w:r>
+        <w:t>Streumer</w:t>
+      </w:r>
+      <w:proofErr w:type="spellEnd"/>
+      <w:r>
+        <w:t xml:space="preserve"> simply avoid Supervenience?</w:t>
       </w:r>
       <w:r>
         <w:br/>
@@ -328,7 +350,15 @@
         <w:t>, doi:</w:t>
       </w:r>
       <w:r>
-        <w:t>10.26556/jesp.v16i3.508</w:t>
+        <w:t>10.26556/</w:t>
+      </w:r>
+      <w:proofErr w:type="gramStart"/>
+      <w:r>
+        <w:t>jesp.v</w:t>
+      </w:r>
+      <w:proofErr w:type="gramEnd"/>
+      <w:r>
+        <w:t>16i3.508</w:t>
       </w:r>
     </w:p>
     <w:p>
@@ -397,17 +427,27 @@
         <w:t xml:space="preserve"> </w:t>
       </w:r>
       <w:r>
-        <w:t>Incommensurability as Vagueness: a Burden-Shifting Argument</w:t>
+        <w:t xml:space="preserve">Incommensurability as Vagueness: </w:t>
+      </w:r>
+      <w:proofErr w:type="gramStart"/>
+      <w:r>
+        <w:t>a</w:t>
+      </w:r>
+      <w:proofErr w:type="gramEnd"/>
+      <w:r>
+        <w:t xml:space="preserve"> Burden-Shifting Argument</w:t>
       </w:r>
       <w:r>
         <w:br/>
       </w:r>
+      <w:proofErr w:type="spellStart"/>
       <w:r>
         <w:rPr>
           <w:i/>
         </w:rPr>
         <w:t>Theoria</w:t>
       </w:r>
+      <w:proofErr w:type="spellEnd"/>
       <w:r>
         <w:t xml:space="preserve"> 83(4), 341–363.</w:t>
       </w:r>
@@ -427,7 +467,15 @@
         <w:t xml:space="preserve">(2016) </w:t>
       </w:r>
       <w:r>
-        <w:t>Tenenbaum and Raffman on Vague Projects, the Self-Torturer, and the Sorites</w:t>
+        <w:t xml:space="preserve">Tenenbaum and </w:t>
+      </w:r>
+      <w:proofErr w:type="spellStart"/>
+      <w:r>
+        <w:t>Raffman</w:t>
+      </w:r>
+      <w:proofErr w:type="spellEnd"/>
+      <w:r>
+        <w:t xml:space="preserve"> on Vague Projects, the Self-Torturer, and the Sorites</w:t>
       </w:r>
       <w:r>
         <w:br/>
@@ -498,12 +546,14 @@
       <w:r>
         <w:br/>
       </w:r>
+      <w:proofErr w:type="spellStart"/>
       <w:r>
         <w:rPr>
           <w:i/>
         </w:rPr>
         <w:t>Utilitas</w:t>
       </w:r>
+      <w:proofErr w:type="spellEnd"/>
       <w:r>
         <w:t xml:space="preserve"> 26, 51–60.</w:t>
       </w:r>
@@ -633,7 +683,7 @@
         <w:t>Third-year mediaeval philosophy (PP3MED) in Autumn 2018</w:t>
       </w:r>
       <w:r>
-        <w:t xml:space="preserve"> and </w:t>
+        <w:t xml:space="preserve">, </w:t>
       </w:r>
       <w:r>
         <w:t>20</w:t>
@@ -642,6 +692,9 @@
         <w:t>19</w:t>
       </w:r>
       <w:r>
+        <w:t>, 2020</w:t>
+      </w:r>
+      <w:r>
         <w:t>.</w:t>
       </w:r>
     </w:p>
@@ -663,7 +716,13 @@
         <w:t>Second-year ethics: Moral Philosophy (PP2MP) in Autumn 2014, Autumn 2015; Ethical Argument (PP2EA) in Spring 2019</w:t>
       </w:r>
       <w:r>
-        <w:t xml:space="preserve"> and 2020</w:t>
+        <w:t>,</w:t>
+      </w:r>
+      <w:r>
+        <w:t xml:space="preserve"> 2020</w:t>
+      </w:r>
+      <w:r>
+        <w:t>, 2021</w:t>
       </w:r>
       <w:r>
         <w:t>.</w:t>
@@ -678,7 +737,13 @@
         <w:t>First-year ethics: Values and Virtues (PP1VV) in Spring 2015, Spring 2016; Meaning of Life (PP1ML) in Spring 2019</w:t>
       </w:r>
       <w:r>
-        <w:t xml:space="preserve"> and 2020</w:t>
+        <w:t>,</w:t>
+      </w:r>
+      <w:r>
+        <w:t xml:space="preserve"> 2020</w:t>
+      </w:r>
+      <w:r>
+        <w:t>, 2021</w:t>
       </w:r>
       <w:r>
         <w:t>.</w:t>
@@ -745,7 +810,23 @@
         <w:ind w:left="720" w:hanging="720"/>
       </w:pPr>
       <w:r>
-        <w:t>Introduction to Mathematical Logic. Fall 2013; also as Teaching Assistant for Thomas Hofweber, Spring 2013.</w:t>
+        <w:t xml:space="preserve">Introduction to Mathematical Logic. Fall 2013; </w:t>
+      </w:r>
+      <w:proofErr w:type="gramStart"/>
+      <w:r>
+        <w:t>also</w:t>
+      </w:r>
+      <w:proofErr w:type="gramEnd"/>
+      <w:r>
+        <w:t xml:space="preserve"> as Teaching Assistant for Thomas </w:t>
+      </w:r>
+      <w:proofErr w:type="spellStart"/>
+      <w:r>
+        <w:t>Hofweber</w:t>
+      </w:r>
+      <w:proofErr w:type="spellEnd"/>
+      <w:r>
+        <w:t>, Spring 2013.</w:t>
       </w:r>
     </w:p>
     <w:p>
@@ -772,7 +853,15 @@
         <w:ind w:left="720" w:hanging="720"/>
       </w:pPr>
       <w:r>
-        <w:t>Making Sense of Ourselves. Summer 2011, Summer 2009. Also as Teac</w:t>
+        <w:t xml:space="preserve">Making Sense of Ourselves. Summer 2011, Summer 2009. </w:t>
+      </w:r>
+      <w:proofErr w:type="gramStart"/>
+      <w:r>
+        <w:t>Also</w:t>
+      </w:r>
+      <w:proofErr w:type="gramEnd"/>
+      <w:r>
+        <w:t xml:space="preserve"> as Teac</w:t>
       </w:r>
       <w:r>
         <w:t>hing Assistant for C.D.C. Reeve in</w:t>
@@ -824,7 +913,19 @@
         <w:ind w:left="720" w:hanging="720"/>
       </w:pPr>
       <w:r>
-        <w:t>I am co-supervisor of 8 PhD students.</w:t>
+        <w:t>Completed PhD (co-)supervision:</w:t>
+      </w:r>
+    </w:p>
+    <w:p>
+      <w:pPr>
+        <w:pStyle w:val="BodyText"/>
+        <w:numPr>
+          <w:ilvl w:val="0"/>
+          <w:numId w:val="16"/>
+        </w:numPr>
+      </w:pPr>
+      <w:r>
+        <w:t>Bradley Hillier-Smith on the ethics of responses to refugees, with Brad Hooker. Viva passed January 2021.</w:t>
       </w:r>
     </w:p>
     <w:p>
@@ -833,11 +934,27 @@
         <w:ind w:left="720" w:hanging="720"/>
       </w:pPr>
       <w:r>
-        <w:t>Supervisor for MRes Dissertations. 2015–</w:t>
+        <w:t xml:space="preserve">Supervisor for </w:t>
+      </w:r>
+      <w:proofErr w:type="spellStart"/>
+      <w:r>
+        <w:t>MRes</w:t>
+      </w:r>
+      <w:proofErr w:type="spellEnd"/>
+      <w:r>
+        <w:t xml:space="preserve"> Dissertations. 2015–</w:t>
       </w:r>
       <w:r>
         <w:br/>
-        <w:t>Topics include: Presentism and Truthmaker Theory, The Justification of War.</w:t>
+        <w:t xml:space="preserve">Topics include: Presentism and </w:t>
+      </w:r>
+      <w:proofErr w:type="spellStart"/>
+      <w:r>
+        <w:t>Truthmaker</w:t>
+      </w:r>
+      <w:proofErr w:type="spellEnd"/>
+      <w:r>
+        <w:t xml:space="preserve"> Theory, The Justification of War.</w:t>
       </w:r>
     </w:p>
     <w:p>
@@ -846,11 +963,35 @@
         <w:ind w:left="720" w:hanging="720"/>
       </w:pPr>
       <w:r>
-        <w:t>Supervisor for MRes Essays. 2014–</w:t>
+        <w:t xml:space="preserve">Supervisor for </w:t>
+      </w:r>
+      <w:proofErr w:type="spellStart"/>
+      <w:r>
+        <w:t>MRes</w:t>
+      </w:r>
+      <w:proofErr w:type="spellEnd"/>
+      <w:r>
+        <w:t xml:space="preserve"> Essays. 2014–</w:t>
       </w:r>
       <w:r>
         <w:br/>
-        <w:t>Topics include: Psychological Egoism, Moral Overridingness, Anarchism, Nudge, Sceptical Theism, the Problem of Evil.</w:t>
+        <w:t xml:space="preserve">Topics include: Psychological Egoism, Moral </w:t>
+      </w:r>
+      <w:proofErr w:type="spellStart"/>
+      <w:r>
+        <w:t>Overridingness</w:t>
+      </w:r>
+      <w:proofErr w:type="spellEnd"/>
+      <w:r>
+        <w:t xml:space="preserve">, Anarchism, Nudge, </w:t>
+      </w:r>
+      <w:proofErr w:type="spellStart"/>
+      <w:r>
+        <w:t>Sceptical</w:t>
+      </w:r>
+      <w:proofErr w:type="spellEnd"/>
+      <w:r>
+        <w:t xml:space="preserve"> Theism, the Problem of Evil.</w:t>
       </w:r>
     </w:p>
     <w:p>
@@ -880,6 +1021,7 @@
         <w:ind w:left="720" w:hanging="720"/>
       </w:pPr>
       <w:r>
+        <w:lastRenderedPageBreak/>
         <w:t xml:space="preserve">Convenor, Staff-Student Reading Group Seminar. Spring 2015 on L.A. Paul, </w:t>
       </w:r>
       <w:r>
@@ -898,7 +1040,6 @@
       </w:pPr>
       <w:bookmarkStart w:id="6" w:name="professional-activities-and-service"/>
       <w:r>
-        <w:lastRenderedPageBreak/>
         <w:t>Professional Activities and Service</w:t>
       </w:r>
       <w:bookmarkEnd w:id="6"/>
@@ -937,11 +1078,19 @@
       <w:r>
         <w:t xml:space="preserve">, </w:t>
       </w:r>
+      <w:proofErr w:type="spellStart"/>
       <w:r>
         <w:rPr>
           <w:i/>
         </w:rPr>
-        <w:t xml:space="preserve">Erkenntnis, </w:t>
+        <w:t>Erkenntnis</w:t>
+      </w:r>
+      <w:proofErr w:type="spellEnd"/>
+      <w:r>
+        <w:rPr>
+          <w:i/>
+        </w:rPr>
+        <w:t xml:space="preserve">, </w:t>
       </w:r>
       <w:r>
         <w:rPr>
@@ -1010,11 +1159,19 @@
       <w:r>
         <w:t xml:space="preserve"> </w:t>
       </w:r>
+      <w:proofErr w:type="spellStart"/>
       <w:r>
         <w:rPr>
           <w:i/>
         </w:rPr>
-        <w:t>Noûs,</w:t>
+        <w:t>Noûs</w:t>
+      </w:r>
+      <w:proofErr w:type="spellEnd"/>
+      <w:r>
+        <w:rPr>
+          <w:i/>
+        </w:rPr>
+        <w:t>,</w:t>
       </w:r>
       <w:r>
         <w:t xml:space="preserve"> </w:t>
@@ -1044,21 +1201,25 @@
       <w:r>
         <w:t xml:space="preserve">, </w:t>
       </w:r>
+      <w:proofErr w:type="spellStart"/>
       <w:r>
         <w:rPr>
           <w:i/>
         </w:rPr>
         <w:t>Synthese</w:t>
       </w:r>
+      <w:proofErr w:type="spellEnd"/>
       <w:r>
         <w:t xml:space="preserve">, </w:t>
       </w:r>
+      <w:proofErr w:type="spellStart"/>
       <w:r>
         <w:rPr>
           <w:i/>
         </w:rPr>
         <w:t>Theoria</w:t>
       </w:r>
+      <w:proofErr w:type="spellEnd"/>
       <w:r>
         <w:t>,</w:t>
       </w:r>
@@ -1068,12 +1229,14 @@
         </w:rPr>
         <w:t xml:space="preserve"> </w:t>
       </w:r>
+      <w:proofErr w:type="spellStart"/>
       <w:r>
         <w:rPr>
           <w:i/>
         </w:rPr>
         <w:t>Utilitas</w:t>
       </w:r>
+      <w:proofErr w:type="spellEnd"/>
       <w:r>
         <w:t>.</w:t>
       </w:r>
@@ -1165,7 +1328,15 @@
         <w:pStyle w:val="BodyText"/>
       </w:pPr>
       <w:r>
-        <w:t>Conferences and workshops organised:</w:t>
+        <w:t xml:space="preserve">Conferences and workshops </w:t>
+      </w:r>
+      <w:proofErr w:type="spellStart"/>
+      <w:r>
+        <w:t>organised</w:t>
+      </w:r>
+      <w:proofErr w:type="spellEnd"/>
+      <w:r>
+        <w:t>:</w:t>
       </w:r>
     </w:p>
     <w:p>
@@ -1180,10 +1351,24 @@
         <w:t>(</w:t>
       </w:r>
       <w:r>
-        <w:t>Postponed due to novel Coronavirus outbreak</w:t>
-      </w:r>
-      <w:r>
-        <w:t>) Workshop in honour of Brad Hooker, with Charlotte Newey. Reading.</w:t>
+        <w:t>April 2021</w:t>
+      </w:r>
+      <w:r>
+        <w:t xml:space="preserve">) </w:t>
+      </w:r>
+      <w:r>
+        <w:t>Online w</w:t>
+      </w:r>
+      <w:r>
+        <w:t xml:space="preserve">orkshop in </w:t>
+      </w:r>
+      <w:proofErr w:type="spellStart"/>
+      <w:r>
+        <w:t>honour</w:t>
+      </w:r>
+      <w:proofErr w:type="spellEnd"/>
+      <w:r>
+        <w:t xml:space="preserve"> of Brad Hooker, with Charlotte Newey. Reading.</w:t>
       </w:r>
     </w:p>
     <w:p>
@@ -1198,7 +1383,15 @@
         <w:t xml:space="preserve">(2018 March) </w:t>
       </w:r>
       <w:r>
-        <w:t xml:space="preserve">Southern Normativity Group annual Conference, Reading. </w:t>
+        <w:t xml:space="preserve">Southern Normativity Group </w:t>
+      </w:r>
+      <w:proofErr w:type="gramStart"/>
+      <w:r>
+        <w:t>annual</w:t>
+      </w:r>
+      <w:proofErr w:type="gramEnd"/>
+      <w:r>
+        <w:t xml:space="preserve"> Conference, Reading. </w:t>
       </w:r>
       <w:r>
         <w:t>https://philevents.org/event/show/37926</w:t>
@@ -1301,7 +1494,15 @@
         <w:t xml:space="preserve">Recorded </w:t>
       </w:r>
       <w:r>
-        <w:t>‘A’ Level revision videos for Massolit.</w:t>
+        <w:t xml:space="preserve">‘A’ Level revision videos for </w:t>
+      </w:r>
+      <w:proofErr w:type="spellStart"/>
+      <w:r>
+        <w:t>Massolit</w:t>
+      </w:r>
+      <w:proofErr w:type="spellEnd"/>
+      <w:r>
+        <w:t>.</w:t>
       </w:r>
     </w:p>
     <w:p>
@@ -1348,9 +1549,11 @@
       <w:r>
         <w:t xml:space="preserve"> </w:t>
       </w:r>
+      <w:proofErr w:type="spellStart"/>
       <w:r>
         <w:t>co-ordinator</w:t>
       </w:r>
+      <w:proofErr w:type="spellEnd"/>
       <w:r>
         <w:t>. 2019-</w:t>
       </w:r>
@@ -1363,8 +1566,13 @@
       <w:r>
         <w:t xml:space="preserve">Part (year) 2 </w:t>
       </w:r>
-      <w:r>
-        <w:t>co-ordinator. 2018-</w:t>
+      <w:proofErr w:type="spellStart"/>
+      <w:r>
+        <w:t>co-ordinator</w:t>
+      </w:r>
+      <w:proofErr w:type="spellEnd"/>
+      <w:r>
+        <w:t>. 2018-</w:t>
       </w:r>
       <w:r>
         <w:t>19</w:t>
@@ -1375,6 +1583,7 @@
         <w:pStyle w:val="BodyText"/>
       </w:pPr>
       <w:r>
+        <w:lastRenderedPageBreak/>
         <w:t>Philosophy Admissions Tutor. 2018-</w:t>
       </w:r>
       <w:r>
@@ -1386,7 +1595,15 @@
         <w:pStyle w:val="BodyText"/>
       </w:pPr>
       <w:r>
-        <w:t>Welcome (freshers) week co-ordinator. 2018-</w:t>
+        <w:t xml:space="preserve">Welcome (freshers) week </w:t>
+      </w:r>
+      <w:proofErr w:type="spellStart"/>
+      <w:r>
+        <w:t>co-ordinator</w:t>
+      </w:r>
+      <w:proofErr w:type="spellEnd"/>
+      <w:r>
+        <w:t>. 2018-</w:t>
       </w:r>
       <w:r>
         <w:t>19</w:t>
@@ -1398,7 +1615,6 @@
         <w:ind w:left="720" w:hanging="720"/>
       </w:pPr>
       <w:r>
-        <w:lastRenderedPageBreak/>
         <w:t>Website, blog, and social media administrator. 2014–</w:t>
       </w:r>
     </w:p>
@@ -1408,7 +1624,15 @@
         <w:ind w:left="720" w:hanging="720"/>
       </w:pPr>
       <w:r>
-        <w:t>Reading representative at the UK-China Philosophy Programme meetings at Queen’s College, Oxford and King’s College, London. Spring and Summer 2016.</w:t>
+        <w:t xml:space="preserve">Reading representative at the UK-China Philosophy </w:t>
+      </w:r>
+      <w:proofErr w:type="spellStart"/>
+      <w:r>
+        <w:t>Programme</w:t>
+      </w:r>
+      <w:proofErr w:type="spellEnd"/>
+      <w:r>
+        <w:t xml:space="preserve"> meetings at Queen’s College, Oxford and King’s College, London. Spring and Summer 2016.</w:t>
       </w:r>
     </w:p>
     <w:p>
@@ -1417,7 +1641,15 @@
         <w:ind w:left="720" w:hanging="720"/>
       </w:pPr>
       <w:r>
-        <w:t>Supervisor of Undergraduate Research Opportunity Projects: ‘Climate Change and Rational Choice’ in Summer 2015; ‘Ought implies Can – history and arguments’ in Summer 2017.</w:t>
+        <w:t xml:space="preserve">Supervisor of Undergraduate Research Opportunity Projects: ‘Climate Change and Rational Choice’ in Summer 2015; ‘Ought </w:t>
+      </w:r>
+      <w:proofErr w:type="gramStart"/>
+      <w:r>
+        <w:t>implies</w:t>
+      </w:r>
+      <w:proofErr w:type="gramEnd"/>
+      <w:r>
+        <w:t xml:space="preserve"> Can – history and arguments’ in Summer 2017.</w:t>
       </w:r>
     </w:p>
     <w:p>
@@ -1452,8 +1684,13 @@
       <w:pPr>
         <w:pStyle w:val="FirstParagraph"/>
       </w:pPr>
-      <w:r>
-        <w:t>Organiser, UNC Philosophy Work in Progress Series. 2008–09 and 2013–14.</w:t>
+      <w:proofErr w:type="spellStart"/>
+      <w:r>
+        <w:t>Organiser</w:t>
+      </w:r>
+      <w:proofErr w:type="spellEnd"/>
+      <w:r>
+        <w:t>, UNC Philosophy Work in Progress Series. 2008–09 and 2013–14.</w:t>
       </w:r>
     </w:p>
     <w:p>
@@ -1496,7 +1733,15 @@
         <w:ind w:left="720" w:hanging="720"/>
       </w:pPr>
       <w:r>
-        <w:t>Marie Skłodowska-Curie</w:t>
+        <w:t xml:space="preserve">Marie </w:t>
+      </w:r>
+      <w:proofErr w:type="spellStart"/>
+      <w:r>
+        <w:t>Skłodowska</w:t>
+      </w:r>
+      <w:proofErr w:type="spellEnd"/>
+      <w:r>
+        <w:t>-Curie</w:t>
       </w:r>
       <w:r>
         <w:t xml:space="preserve"> Individual Fellowship, ‘Austere Reasons’. Held at the University of Reading, July 2017 to August 2018. Value: €114,015.</w:t>
@@ -1547,7 +1792,15 @@
         <w:ind w:left="720"/>
       </w:pPr>
       <w:r>
-        <w:t>£500 for presentation at the Rocky Mountain Ethics Congress (RoME). August 2015</w:t>
+        <w:t>£500 for presentation at the Rocky Mountain Ethics Congress (</w:t>
+      </w:r>
+      <w:proofErr w:type="spellStart"/>
+      <w:r>
+        <w:t>RoME</w:t>
+      </w:r>
+      <w:proofErr w:type="spellEnd"/>
+      <w:r>
+        <w:t>). August 2015</w:t>
       </w:r>
     </w:p>
     <w:p>
@@ -1625,22 +1878,7 @@
         </w:numPr>
       </w:pPr>
       <w:r>
-        <w:t xml:space="preserve">‘Indeterminacy and Agency’ at </w:t>
-      </w:r>
-      <w:r>
-        <w:t>the</w:t>
-      </w:r>
-      <w:r>
-        <w:t xml:space="preserve"> </w:t>
-      </w:r>
-      <w:r>
-        <w:t>‘</w:t>
-      </w:r>
-      <w:r>
-        <w:t>Incommensurability: Vagueness, Parity and other Non-Conventional Comparative Relations</w:t>
-      </w:r>
-      <w:r>
-        <w:t>’ workshop in Stockholm. December 2019.</w:t>
+        <w:t>‘Incommensurability and Counterfactuals’, accepted for presentation in Lund, June 2021. [*]</w:t>
       </w:r>
     </w:p>
     <w:p>
@@ -1652,14 +1890,73 @@
         </w:numPr>
       </w:pPr>
       <w:r>
+        <w:t>‘Indeterminacy and Agency’</w:t>
+      </w:r>
+      <w:r>
+        <w:t>:</w:t>
+      </w:r>
+    </w:p>
+    <w:p>
+      <w:pPr>
+        <w:pStyle w:val="BodyText"/>
+        <w:numPr>
+          <w:ilvl w:val="1"/>
+          <w:numId w:val="7"/>
+        </w:numPr>
+      </w:pPr>
+      <w:r>
+        <w:t>Oakland University, USA. January 2021</w:t>
+      </w:r>
+      <w:r>
+        <w:t>.</w:t>
+      </w:r>
+    </w:p>
+    <w:p>
+      <w:pPr>
+        <w:pStyle w:val="BodyText"/>
+        <w:numPr>
+          <w:ilvl w:val="1"/>
+          <w:numId w:val="7"/>
+        </w:numPr>
+      </w:pPr>
+      <w:r>
+        <w:lastRenderedPageBreak/>
+        <w:t>‘</w:t>
+      </w:r>
+      <w:r>
+        <w:t>Incommensurability: Vagueness, Parity and other Non-Conventional Comparative Relations</w:t>
+      </w:r>
+      <w:r>
+        <w:t>’ workshop in Stockholm. December 2019.</w:t>
+      </w:r>
+    </w:p>
+    <w:p>
+      <w:pPr>
+        <w:pStyle w:val="BodyText"/>
+        <w:numPr>
+          <w:ilvl w:val="0"/>
+          <w:numId w:val="7"/>
+        </w:numPr>
+      </w:pPr>
+      <w:r>
         <w:t xml:space="preserve">Comments on </w:t>
       </w:r>
-      <w:r>
-        <w:t>Farbod Akhlaghi-Ghaffarokh</w:t>
+      <w:proofErr w:type="spellStart"/>
+      <w:r>
+        <w:t>Farbod</w:t>
+      </w:r>
+      <w:proofErr w:type="spellEnd"/>
+      <w:r>
+        <w:t xml:space="preserve"> </w:t>
+      </w:r>
+      <w:proofErr w:type="spellStart"/>
+      <w:r>
+        <w:t>Akhlaghi-Ghaffarokh</w:t>
       </w:r>
       <w:r>
         <w:t>’s</w:t>
       </w:r>
+      <w:proofErr w:type="spellEnd"/>
       <w:r>
         <w:t xml:space="preserve"> </w:t>
       </w:r>
@@ -1707,7 +2004,6 @@
         </w:numPr>
       </w:pPr>
       <w:r>
-        <w:lastRenderedPageBreak/>
         <w:t>University of Groningen. June 2018.</w:t>
       </w:r>
     </w:p>
@@ -1720,7 +2016,15 @@
         </w:numPr>
       </w:pPr>
       <w:r>
-        <w:t>Humboldt-Universität zu Berlin</w:t>
+        <w:t xml:space="preserve">Humboldt-Universität </w:t>
+      </w:r>
+      <w:proofErr w:type="spellStart"/>
+      <w:r>
+        <w:t>zu</w:t>
+      </w:r>
+      <w:proofErr w:type="spellEnd"/>
+      <w:r>
+        <w:t xml:space="preserve"> Berlin</w:t>
       </w:r>
       <w:r>
         <w:t xml:space="preserve"> Metaethics Colloquium. November 2017.</w:t>
@@ -1789,7 +2093,23 @@
         </w:numPr>
       </w:pPr>
       <w:r>
-        <w:t>‘A New Maximising Rule for Unsharp Credences and Preferences’:</w:t>
+        <w:t xml:space="preserve">‘A New </w:t>
+      </w:r>
+      <w:proofErr w:type="spellStart"/>
+      <w:r>
+        <w:t>Maximising</w:t>
+      </w:r>
+      <w:proofErr w:type="spellEnd"/>
+      <w:r>
+        <w:t xml:space="preserve"> Rule for Unsharp </w:t>
+      </w:r>
+      <w:proofErr w:type="spellStart"/>
+      <w:r>
+        <w:t>Credences</w:t>
+      </w:r>
+      <w:proofErr w:type="spellEnd"/>
+      <w:r>
+        <w:t xml:space="preserve"> and Preferences’:</w:t>
       </w:r>
     </w:p>
     <w:p>
@@ -1825,7 +2145,15 @@
         </w:numPr>
       </w:pPr>
       <w:r>
-        <w:t>‘Ought implies Can implies Moral Rationalism’:</w:t>
+        <w:t xml:space="preserve">‘Ought </w:t>
+      </w:r>
+      <w:proofErr w:type="gramStart"/>
+      <w:r>
+        <w:t>implies</w:t>
+      </w:r>
+      <w:proofErr w:type="gramEnd"/>
+      <w:r>
+        <w:t xml:space="preserve"> Can implies Moral Rationalism’:</w:t>
       </w:r>
     </w:p>
     <w:p>
@@ -1981,7 +2309,15 @@
         </w:numPr>
       </w:pPr>
       <w:r>
-        <w:t>‘A Satisficing Response to Gratuitous Harm’ at the Rocky Mountain Ethics Congress (RoME). University of Colorado, Boulder. August 2015. [*]</w:t>
+        <w:t>‘A Satisficing Response to Gratuitous Harm’ at the Rocky Mountain Ethics Congress (</w:t>
+      </w:r>
+      <w:proofErr w:type="spellStart"/>
+      <w:r>
+        <w:t>RoME</w:t>
+      </w:r>
+      <w:proofErr w:type="spellEnd"/>
+      <w:r>
+        <w:t>). University of Colorado, Boulder. August 2015. [*]</w:t>
       </w:r>
     </w:p>
     <w:p>
@@ -2002,7 +2338,15 @@
         <w:t xml:space="preserve"> </w:t>
       </w:r>
       <w:r>
-        <w:t>Rocky Mountain Ethics Congress (RoME). University of Colorado, Boulder. August 2013. Commenter: Preston Werner. [*]</w:t>
+        <w:t>Rocky Mountain Ethics Congress (</w:t>
+      </w:r>
+      <w:proofErr w:type="spellStart"/>
+      <w:r>
+        <w:t>RoME</w:t>
+      </w:r>
+      <w:proofErr w:type="spellEnd"/>
+      <w:r>
+        <w:t>). University of Colorado, Boulder. August 2013. Commenter: Preston Werner. [*]</w:t>
       </w:r>
     </w:p>
     <w:p>
@@ -2014,7 +2358,15 @@
         </w:numPr>
       </w:pPr>
       <w:r>
-        <w:t>Comments on Anne Meylan, ‘Reasons-Responsiveness and the Basing Relation’, at ‘Epistemic and Practical Normativity: Meta-Normative Problems and Proposals’, Southampton, June 2015.</w:t>
+        <w:t xml:space="preserve">Comments on Anne </w:t>
+      </w:r>
+      <w:proofErr w:type="spellStart"/>
+      <w:r>
+        <w:t>Meylan</w:t>
+      </w:r>
+      <w:proofErr w:type="spellEnd"/>
+      <w:r>
+        <w:t>, ‘Reasons-Responsiveness and the Basing Relation’, at ‘Epistemic and Practical Normativity: Meta-Normative Problems and Proposals’, Southampton, June 2015.</w:t>
       </w:r>
     </w:p>
     <w:p>
@@ -2026,7 +2378,15 @@
         </w:numPr>
       </w:pPr>
       <w:r>
-        <w:t>‘Tenenbaum and Raffaman on Vague Projects, the Self-Torturer, and the Sorites’</w:t>
+        <w:t xml:space="preserve">‘Tenenbaum and </w:t>
+      </w:r>
+      <w:proofErr w:type="spellStart"/>
+      <w:r>
+        <w:t>Raffaman</w:t>
+      </w:r>
+      <w:proofErr w:type="spellEnd"/>
+      <w:r>
+        <w:t xml:space="preserve"> on Vague Projects, the Self-Torturer, and the Sorites’</w:t>
       </w:r>
       <w:r>
         <w:t xml:space="preserve"> at the</w:t>
@@ -2044,6 +2404,7 @@
         </w:numPr>
       </w:pPr>
       <w:r>
+        <w:lastRenderedPageBreak/>
         <w:t>Comments on Stewart Eskew, ‘Moral Supervenience and Moral Knowledge: How Not to Defend Moral Perception’ at APA Eastern Division. Baltimore, MD. December 2013.</w:t>
       </w:r>
     </w:p>
@@ -2080,7 +2441,6 @@
         </w:numPr>
       </w:pPr>
       <w:r>
-        <w:lastRenderedPageBreak/>
         <w:t>‘</w:t>
       </w:r>
       <w:r>
@@ -2123,7 +2483,23 @@
         </w:numPr>
       </w:pPr>
       <w:r>
-        <w:t>Comments on Ayca Boylu, ‘Thick Concepts and Intrinsic Goodness Attributions’ at APA Pacific Division. San Francisco, CA. March 2013.</w:t>
+        <w:t xml:space="preserve">Comments on </w:t>
+      </w:r>
+      <w:proofErr w:type="spellStart"/>
+      <w:r>
+        <w:t>Ayca</w:t>
+      </w:r>
+      <w:proofErr w:type="spellEnd"/>
+      <w:r>
+        <w:t xml:space="preserve"> </w:t>
+      </w:r>
+      <w:proofErr w:type="spellStart"/>
+      <w:r>
+        <w:t>Boylu</w:t>
+      </w:r>
+      <w:proofErr w:type="spellEnd"/>
+      <w:r>
+        <w:t>, ‘Thick Concepts and Intrinsic Goodness Attributions’ at APA Pacific Division. San Francisco, CA. March 2013.</w:t>
       </w:r>
     </w:p>
     <w:p>
@@ -2135,7 +2511,15 @@
         </w:numPr>
       </w:pPr>
       <w:r>
-        <w:t xml:space="preserve">‘Incommensurability as Comparative Borderlineness’ </w:t>
+        <w:t xml:space="preserve">‘Incommensurability as Comparative </w:t>
+      </w:r>
+      <w:proofErr w:type="spellStart"/>
+      <w:r>
+        <w:t>Borderlineness</w:t>
+      </w:r>
+      <w:proofErr w:type="spellEnd"/>
+      <w:r>
+        <w:t xml:space="preserve">’ </w:t>
       </w:r>
     </w:p>
     <w:p>
@@ -2176,6 +2560,19 @@
       <w:pPr>
         <w:pStyle w:val="FirstParagraph"/>
       </w:pPr>
+      <w:proofErr w:type="spellStart"/>
+      <w:r>
+        <w:t>Qz</w:t>
+      </w:r>
+      <w:proofErr w:type="spellEnd"/>
+      <w:r>
+        <w:t xml:space="preserve"> 2020-21 courses</w:t>
+      </w:r>
+    </w:p>
+    <w:p>
+      <w:pPr>
+        <w:pStyle w:val="FirstParagraph"/>
+      </w:pPr>
       <w:r>
         <w:t>Teaching Online. March 2020.</w:t>
       </w:r>
@@ -2185,7 +2582,15 @@
         <w:pStyle w:val="FirstParagraph"/>
       </w:pPr>
       <w:r>
-        <w:t>Create Learning Activities Using Blogs, Wikis, Journals And Discussion Boards</w:t>
+        <w:t xml:space="preserve">Create Learning Activities Using Blogs, Wikis, Journals </w:t>
+      </w:r>
+      <w:proofErr w:type="gramStart"/>
+      <w:r>
+        <w:t>And</w:t>
+      </w:r>
+      <w:proofErr w:type="gramEnd"/>
+      <w:r>
+        <w:t xml:space="preserve"> Discussion Boards</w:t>
       </w:r>
       <w:r>
         <w:t xml:space="preserve">. </w:t>
@@ -2264,7 +2669,15 @@
         <w:pStyle w:val="BodyText"/>
       </w:pPr>
       <w:r>
-        <w:t>Academic Practice Programme modules EDMAP1 and EDMAP2. Completed July 2016.</w:t>
+        <w:t xml:space="preserve">Academic Practice </w:t>
+      </w:r>
+      <w:proofErr w:type="spellStart"/>
+      <w:r>
+        <w:t>Programme</w:t>
+      </w:r>
+      <w:proofErr w:type="spellEnd"/>
+      <w:r>
+        <w:t xml:space="preserve"> modules EDMAP1 and EDMAP2. Completed July 2016.</w:t>
       </w:r>
     </w:p>
     <w:p>
@@ -2895,6 +3308,119 @@
     </w:lvl>
   </w:abstractNum>
   <w:abstractNum w:abstractNumId="5" w15:restartNumberingAfterBreak="0">
+    <w:nsid w:val="26E960A2"/>
+    <w:multiLevelType w:val="hybridMultilevel"/>
+    <w:tmpl w:val="D4823F7A"/>
+    <w:lvl w:ilvl="0" w:tplc="08090001">
+      <w:start w:val="1"/>
+      <w:numFmt w:val="bullet"/>
+      <w:lvlText w:val=""/>
+      <w:lvlJc w:val="left"/>
+      <w:pPr>
+        <w:ind w:left="720" w:hanging="360"/>
+      </w:pPr>
+      <w:rPr>
+        <w:rFonts w:ascii="Symbol" w:hAnsi="Symbol" w:hint="default"/>
+      </w:rPr>
+    </w:lvl>
+    <w:lvl w:ilvl="1" w:tplc="08090003" w:tentative="1">
+      <w:start w:val="1"/>
+      <w:numFmt w:val="bullet"/>
+      <w:lvlText w:val="o"/>
+      <w:lvlJc w:val="left"/>
+      <w:pPr>
+        <w:ind w:left="1440" w:hanging="360"/>
+      </w:pPr>
+      <w:rPr>
+        <w:rFonts w:ascii="Courier New" w:hAnsi="Courier New" w:hint="default"/>
+      </w:rPr>
+    </w:lvl>
+    <w:lvl w:ilvl="2" w:tplc="08090005" w:tentative="1">
+      <w:start w:val="1"/>
+      <w:numFmt w:val="bullet"/>
+      <w:lvlText w:val=""/>
+      <w:lvlJc w:val="left"/>
+      <w:pPr>
+        <w:ind w:left="2160" w:hanging="360"/>
+      </w:pPr>
+      <w:rPr>
+        <w:rFonts w:ascii="Wingdings" w:hAnsi="Wingdings" w:hint="default"/>
+      </w:rPr>
+    </w:lvl>
+    <w:lvl w:ilvl="3" w:tplc="08090001" w:tentative="1">
+      <w:start w:val="1"/>
+      <w:numFmt w:val="bullet"/>
+      <w:lvlText w:val=""/>
+      <w:lvlJc w:val="left"/>
+      <w:pPr>
+        <w:ind w:left="2880" w:hanging="360"/>
+      </w:pPr>
+      <w:rPr>
+        <w:rFonts w:ascii="Symbol" w:hAnsi="Symbol" w:hint="default"/>
+      </w:rPr>
+    </w:lvl>
+    <w:lvl w:ilvl="4" w:tplc="08090003" w:tentative="1">
+      <w:start w:val="1"/>
+      <w:numFmt w:val="bullet"/>
+      <w:lvlText w:val="o"/>
+      <w:lvlJc w:val="left"/>
+      <w:pPr>
+        <w:ind w:left="3600" w:hanging="360"/>
+      </w:pPr>
+      <w:rPr>
+        <w:rFonts w:ascii="Courier New" w:hAnsi="Courier New" w:hint="default"/>
+      </w:rPr>
+    </w:lvl>
+    <w:lvl w:ilvl="5" w:tplc="08090005" w:tentative="1">
+      <w:start w:val="1"/>
+      <w:numFmt w:val="bullet"/>
+      <w:lvlText w:val=""/>
+      <w:lvlJc w:val="left"/>
+      <w:pPr>
+        <w:ind w:left="4320" w:hanging="360"/>
+      </w:pPr>
+      <w:rPr>
+        <w:rFonts w:ascii="Wingdings" w:hAnsi="Wingdings" w:hint="default"/>
+      </w:rPr>
+    </w:lvl>
+    <w:lvl w:ilvl="6" w:tplc="08090001" w:tentative="1">
+      <w:start w:val="1"/>
+      <w:numFmt w:val="bullet"/>
+      <w:lvlText w:val=""/>
+      <w:lvlJc w:val="left"/>
+      <w:pPr>
+        <w:ind w:left="5040" w:hanging="360"/>
+      </w:pPr>
+      <w:rPr>
+        <w:rFonts w:ascii="Symbol" w:hAnsi="Symbol" w:hint="default"/>
+      </w:rPr>
+    </w:lvl>
+    <w:lvl w:ilvl="7" w:tplc="08090003" w:tentative="1">
+      <w:start w:val="1"/>
+      <w:numFmt w:val="bullet"/>
+      <w:lvlText w:val="o"/>
+      <w:lvlJc w:val="left"/>
+      <w:pPr>
+        <w:ind w:left="5760" w:hanging="360"/>
+      </w:pPr>
+      <w:rPr>
+        <w:rFonts w:ascii="Courier New" w:hAnsi="Courier New" w:hint="default"/>
+      </w:rPr>
+    </w:lvl>
+    <w:lvl w:ilvl="8" w:tplc="08090005" w:tentative="1">
+      <w:start w:val="1"/>
+      <w:numFmt w:val="bullet"/>
+      <w:lvlText w:val=""/>
+      <w:lvlJc w:val="left"/>
+      <w:pPr>
+        <w:ind w:left="6480" w:hanging="360"/>
+      </w:pPr>
+      <w:rPr>
+        <w:rFonts w:ascii="Wingdings" w:hAnsi="Wingdings" w:hint="default"/>
+      </w:rPr>
+    </w:lvl>
+  </w:abstractNum>
+  <w:abstractNum w:abstractNumId="6" w15:restartNumberingAfterBreak="0">
     <w:nsid w:val="38556712"/>
     <w:multiLevelType w:val="hybridMultilevel"/>
     <w:tmpl w:val="CE02D576"/>
@@ -2980,7 +3506,7 @@
       </w:pPr>
     </w:lvl>
   </w:abstractNum>
-  <w:abstractNum w:abstractNumId="6" w15:restartNumberingAfterBreak="0">
+  <w:abstractNum w:abstractNumId="7" w15:restartNumberingAfterBreak="0">
     <w:nsid w:val="3D9F31E1"/>
     <w:multiLevelType w:val="hybridMultilevel"/>
     <w:tmpl w:val="3058295C"/>
@@ -3066,7 +3592,7 @@
       </w:pPr>
     </w:lvl>
   </w:abstractNum>
-  <w:abstractNum w:abstractNumId="7" w15:restartNumberingAfterBreak="0">
+  <w:abstractNum w:abstractNumId="8" w15:restartNumberingAfterBreak="0">
     <w:nsid w:val="4E95022C"/>
     <w:multiLevelType w:val="hybridMultilevel"/>
     <w:tmpl w:val="03F2B5D4"/>
@@ -3152,7 +3678,7 @@
       </w:pPr>
     </w:lvl>
   </w:abstractNum>
-  <w:abstractNum w:abstractNumId="8" w15:restartNumberingAfterBreak="0">
+  <w:abstractNum w:abstractNumId="9" w15:restartNumberingAfterBreak="0">
     <w:nsid w:val="4ED33EAE"/>
     <w:multiLevelType w:val="hybridMultilevel"/>
     <w:tmpl w:val="99CE04D0"/>
@@ -3238,7 +3764,7 @@
       </w:pPr>
     </w:lvl>
   </w:abstractNum>
-  <w:abstractNum w:abstractNumId="9" w15:restartNumberingAfterBreak="0">
+  <w:abstractNum w:abstractNumId="10" w15:restartNumberingAfterBreak="0">
     <w:nsid w:val="56D32F54"/>
     <w:multiLevelType w:val="hybridMultilevel"/>
     <w:tmpl w:val="B7E0869A"/>
@@ -3324,7 +3850,7 @@
       </w:pPr>
     </w:lvl>
   </w:abstractNum>
-  <w:abstractNum w:abstractNumId="10" w15:restartNumberingAfterBreak="0">
+  <w:abstractNum w:abstractNumId="11" w15:restartNumberingAfterBreak="0">
     <w:nsid w:val="59DF0C72"/>
     <w:multiLevelType w:val="multilevel"/>
     <w:tmpl w:val="0809001D"/>
@@ -3410,7 +3936,93 @@
       </w:pPr>
     </w:lvl>
   </w:abstractNum>
-  <w:abstractNum w:abstractNumId="11" w15:restartNumberingAfterBreak="0">
+  <w:abstractNum w:abstractNumId="12" w15:restartNumberingAfterBreak="0">
+    <w:nsid w:val="5AD8593E"/>
+    <w:multiLevelType w:val="hybridMultilevel"/>
+    <w:tmpl w:val="B5FC2472"/>
+    <w:lvl w:ilvl="0" w:tplc="0809000F">
+      <w:start w:val="1"/>
+      <w:numFmt w:val="decimal"/>
+      <w:lvlText w:val="%1."/>
+      <w:lvlJc w:val="left"/>
+      <w:pPr>
+        <w:ind w:left="360" w:hanging="360"/>
+      </w:pPr>
+    </w:lvl>
+    <w:lvl w:ilvl="1" w:tplc="08090019" w:tentative="1">
+      <w:start w:val="1"/>
+      <w:numFmt w:val="lowerLetter"/>
+      <w:lvlText w:val="%2."/>
+      <w:lvlJc w:val="left"/>
+      <w:pPr>
+        <w:ind w:left="1080" w:hanging="360"/>
+      </w:pPr>
+    </w:lvl>
+    <w:lvl w:ilvl="2" w:tplc="0809001B" w:tentative="1">
+      <w:start w:val="1"/>
+      <w:numFmt w:val="lowerRoman"/>
+      <w:lvlText w:val="%3."/>
+      <w:lvlJc w:val="right"/>
+      <w:pPr>
+        <w:ind w:left="1800" w:hanging="180"/>
+      </w:pPr>
+    </w:lvl>
+    <w:lvl w:ilvl="3" w:tplc="0809000F" w:tentative="1">
+      <w:start w:val="1"/>
+      <w:numFmt w:val="decimal"/>
+      <w:lvlText w:val="%4."/>
+      <w:lvlJc w:val="left"/>
+      <w:pPr>
+        <w:ind w:left="2520" w:hanging="360"/>
+      </w:pPr>
+    </w:lvl>
+    <w:lvl w:ilvl="4" w:tplc="08090019" w:tentative="1">
+      <w:start w:val="1"/>
+      <w:numFmt w:val="lowerLetter"/>
+      <w:lvlText w:val="%5."/>
+      <w:lvlJc w:val="left"/>
+      <w:pPr>
+        <w:ind w:left="3240" w:hanging="360"/>
+      </w:pPr>
+    </w:lvl>
+    <w:lvl w:ilvl="5" w:tplc="0809001B" w:tentative="1">
+      <w:start w:val="1"/>
+      <w:numFmt w:val="lowerRoman"/>
+      <w:lvlText w:val="%6."/>
+      <w:lvlJc w:val="right"/>
+      <w:pPr>
+        <w:ind w:left="3960" w:hanging="180"/>
+      </w:pPr>
+    </w:lvl>
+    <w:lvl w:ilvl="6" w:tplc="0809000F" w:tentative="1">
+      <w:start w:val="1"/>
+      <w:numFmt w:val="decimal"/>
+      <w:lvlText w:val="%7."/>
+      <w:lvlJc w:val="left"/>
+      <w:pPr>
+        <w:ind w:left="4680" w:hanging="360"/>
+      </w:pPr>
+    </w:lvl>
+    <w:lvl w:ilvl="7" w:tplc="08090019" w:tentative="1">
+      <w:start w:val="1"/>
+      <w:numFmt w:val="lowerLetter"/>
+      <w:lvlText w:val="%8."/>
+      <w:lvlJc w:val="left"/>
+      <w:pPr>
+        <w:ind w:left="5400" w:hanging="360"/>
+      </w:pPr>
+    </w:lvl>
+    <w:lvl w:ilvl="8" w:tplc="0809001B" w:tentative="1">
+      <w:start w:val="1"/>
+      <w:numFmt w:val="lowerRoman"/>
+      <w:lvlText w:val="%9."/>
+      <w:lvlJc w:val="right"/>
+      <w:pPr>
+        <w:ind w:left="6120" w:hanging="180"/>
+      </w:pPr>
+    </w:lvl>
+  </w:abstractNum>
+  <w:abstractNum w:abstractNumId="13" w15:restartNumberingAfterBreak="0">
     <w:nsid w:val="5DC81D5E"/>
     <w:multiLevelType w:val="multilevel"/>
     <w:tmpl w:val="947CF7B0"/>
@@ -3523,7 +4135,7 @@
       </w:pPr>
     </w:lvl>
   </w:abstractNum>
-  <w:abstractNum w:abstractNumId="12" w15:restartNumberingAfterBreak="0">
+  <w:abstractNum w:abstractNumId="14" w15:restartNumberingAfterBreak="0">
     <w:nsid w:val="60EF7349"/>
     <w:multiLevelType w:val="multilevel"/>
     <w:tmpl w:val="0809001D"/>
@@ -3609,7 +4221,7 @@
       </w:pPr>
     </w:lvl>
   </w:abstractNum>
-  <w:abstractNum w:abstractNumId="13" w15:restartNumberingAfterBreak="0">
+  <w:abstractNum w:abstractNumId="15" w15:restartNumberingAfterBreak="0">
     <w:nsid w:val="67AC7396"/>
     <w:multiLevelType w:val="multilevel"/>
     <w:tmpl w:val="0809001D"/>
@@ -3732,37 +4344,43 @@
     </w:lvlOverride>
   </w:num>
   <w:num w:numId="4">
-    <w:abstractNumId w:val="8"/>
+    <w:abstractNumId w:val="9"/>
   </w:num>
   <w:num w:numId="5">
+    <w:abstractNumId w:val="13"/>
+  </w:num>
+  <w:num w:numId="6">
     <w:abstractNumId w:val="11"/>
   </w:num>
-  <w:num w:numId="6">
-    <w:abstractNumId w:val="10"/>
-  </w:num>
   <w:num w:numId="7">
-    <w:abstractNumId w:val="12"/>
+    <w:abstractNumId w:val="14"/>
   </w:num>
   <w:num w:numId="8">
-    <w:abstractNumId w:val="13"/>
+    <w:abstractNumId w:val="15"/>
   </w:num>
   <w:num w:numId="9">
     <w:abstractNumId w:val="4"/>
   </w:num>
   <w:num w:numId="10">
-    <w:abstractNumId w:val="9"/>
+    <w:abstractNumId w:val="10"/>
   </w:num>
   <w:num w:numId="11">
     <w:abstractNumId w:val="2"/>
   </w:num>
   <w:num w:numId="12">
+    <w:abstractNumId w:val="7"/>
+  </w:num>
+  <w:num w:numId="13">
+    <w:abstractNumId w:val="8"/>
+  </w:num>
+  <w:num w:numId="14">
     <w:abstractNumId w:val="6"/>
   </w:num>
-  <w:num w:numId="13">
-    <w:abstractNumId w:val="7"/>
+  <w:num w:numId="15">
+    <w:abstractNumId w:val="5"/>
   </w:num>
-  <w:num w:numId="14">
-    <w:abstractNumId w:val="5"/>
+  <w:num w:numId="16">
+    <w:abstractNumId w:val="12"/>
   </w:num>
 </w:numbering>
 </file>

</xml_diff>